<commit_message>
Updated changes to Project Description
Minor changes to the Project Description document.
</commit_message>
<xml_diff>
--- a/Documents/Project_Description.docx
+++ b/Documents/Project_Description.docx
@@ -125,7 +125,7 @@
         <w:rPr>
           <w:rtl w:val="0"/>
         </w:rPr>
-        <w:t xml:space="preserve">The player controls a Plane that moves back and forth on the X-Axis near the bottom of the screen. The player one has three controls, left, right and fire. The players objective is to destroy all of the Monkeys before they reach the bottom of the screen. There will be about 40 Monkeys on the screen at once. The Monkeys also move along the X-Axis, all at the same rate of speed. As time progresses the Monkeys move down the Y-Axis towards the player. While the Monkeys destroys more Monkeys, the Monkeys move faster. The Monkeys drop bombs at the player which will kill the player if they are hit. Once all of the Monkeys in a mission have been destroyed, a new mission begins with the Monkeys slightly lower. There is no winning for the player as the player will always die at some point in the game. The goal is to get the highest score.</w:t>
+        <w:t xml:space="preserve">The player controls a Plane that moves back and forth on the X-Axis near the bottom of the screen. The player one has three controls, left, right and fire. The player's objective is to destroy all of the Monkeys before they reach the bottom of the screen. There will be about 40 Monkeys on the screen at once. The Monkeys also move along the X-Axis, all at the same rate of speed. As time progresses the Monkeys move down the Y-Axis towards the player. While the player destroys more Monkeys, the Monkeys move faster. The Monkeys drop bombs at the player which will kill the player if they are hit. Once all of the Monkeys in a mission have been destroyed, a new mission begins with the Monkeys slightly lower. There is no winning for the player as the player will always die at some point in the game. The goal is to get the highest score.</w:t>
       </w:r>
     </w:p>
     <w:p>
@@ -171,7 +171,7 @@
         <w:rPr>
           <w:rtl w:val="0"/>
         </w:rPr>
-        <w:t xml:space="preserve">There will be live scoreboard displaying the scores and life of each player. </w:t>
+        <w:t xml:space="preserve">There will be a live scoreboard displaying the scores and life of each player. </w:t>
       </w:r>
     </w:p>
     <w:p>
@@ -503,7 +503,7 @@
         <w:rPr>
           <w:rtl w:val="0"/>
         </w:rPr>
-        <w:t xml:space="preserve">The Monkeys shall drop bananas on the Player.  If this banana hit the Player, the Player dies.</w:t>
+        <w:t xml:space="preserve">The Monkeys shall drop bananas on the Player.  If any banana hits the Player, the Player dies.</w:t>
       </w:r>
     </w:p>
     <w:p>

</xml_diff>